<commit_message>
added parent record part to the changes made
</commit_message>
<xml_diff>
--- a/Overview and UML description.docx
+++ b/Overview and UML description.docx
@@ -838,11 +838,7 @@
       </w:r>
       <w:proofErr w:type="gramEnd"/>
       <w:r>
-        <w:t xml:space="preserve">) will return. </w:t>
-      </w:r>
-      <w:bookmarkStart w:id="1" w:name="_GoBack"/>
-      <w:r>
-        <w:t xml:space="preserve">A </w:t>
+        <w:t xml:space="preserve">) will return. A </w:t>
       </w:r>
       <w:proofErr w:type="spellStart"/>
       <w:r>
@@ -860,7 +856,6 @@
       <w:r>
         <w:t xml:space="preserve"> to a Node.</w:t>
       </w:r>
-      <w:bookmarkEnd w:id="1"/>
     </w:p>
     <w:p>
       <w:pPr>
@@ -1981,7 +1976,35 @@
         <w:t>Improve the look of the console output so it is easier for the user to use, and also easier for them to understand the journey plan.</w:t>
       </w:r>
     </w:p>
-    <w:p/>
+    <w:p>
+      <w:pPr>
+        <w:pStyle w:val="ListParagraph"/>
+        <w:numPr>
+          <w:ilvl w:val="0"/>
+          <w:numId w:val="2"/>
+        </w:numPr>
+      </w:pPr>
+      <w:r>
+        <w:t xml:space="preserve">Added Nested class into Multigraph used for storing information about paths constructed by </w:t>
+      </w:r>
+      <w:proofErr w:type="spellStart"/>
+      <w:proofErr w:type="gramStart"/>
+      <w:r>
+        <w:t>getRoute</w:t>
+      </w:r>
+      <w:proofErr w:type="spellEnd"/>
+      <w:r>
+        <w:t>(</w:t>
+      </w:r>
+      <w:proofErr w:type="gramEnd"/>
+      <w:r>
+        <w:t>).</w:t>
+      </w:r>
+    </w:p>
+    <w:p>
+      <w:bookmarkStart w:id="1" w:name="_GoBack"/>
+      <w:bookmarkEnd w:id="1"/>
+    </w:p>
     <w:sectPr>
       <w:pgSz w:w="11900" w:h="16840"/>
       <w:pgMar w:top="1440" w:right="1440" w:bottom="1440" w:left="1440" w:header="720" w:footer="720" w:gutter="0"/>
@@ -2340,6 +2363,18 @@
   </w:num>
   <w:num w:numId="3">
     <w:abstractNumId w:val="2"/>
+  </w:num>
+  <w:num w:numId="4">
+    <w:abstractNumId w:val="1"/>
+    <w:lvlOverride w:ilvl="0"/>
+    <w:lvlOverride w:ilvl="1"/>
+    <w:lvlOverride w:ilvl="2"/>
+    <w:lvlOverride w:ilvl="3"/>
+    <w:lvlOverride w:ilvl="4"/>
+    <w:lvlOverride w:ilvl="5"/>
+    <w:lvlOverride w:ilvl="6"/>
+    <w:lvlOverride w:ilvl="7"/>
+    <w:lvlOverride w:ilvl="8"/>
   </w:num>
 </w:numbering>
 </file>

</xml_diff>